<commit_message>
make BadgeChecker to be threaded
</commit_message>
<xml_diff>
--- a/Documents/Stuffs/Ideas for future.docx
+++ b/Documents/Stuffs/Ideas for future.docx
@@ -78,6 +78,18 @@
       </w:pPr>
       <w:r>
         <w:t>Viết manual instructions.</w:t>
+      </w:r>
+    </w:p>
+    <w:p>
+      <w:pPr>
+        <w:pStyle w:val="ListParagraph"/>
+        <w:numPr>
+          <w:ilvl w:val="0"/>
+          <w:numId w:val="1"/>
+        </w:numPr>
+      </w:pPr>
+      <w:r>
+        <w:t>Sau một số lần làm việc, thì nó được tặng token, token này có thể để mua đồ thiết kế huy hiệu.</w:t>
       </w:r>
     </w:p>
     <w:sectPr>

</xml_diff>